<commit_message>
move things around to simplify R CMD check
</commit_message>
<xml_diff>
--- a/analysis/paper.docx
+++ b/analysis/paper.docx
@@ -75,13 +75,49 @@
         <w:pStyle w:val="Author"/>
       </w:pPr>
       <w:r>
-        <w:t xml:space="preserve">Team</w:t>
-      </w:r>
-      <w:r>
-        <w:t xml:space="preserve"> </w:t>
-      </w:r>
-      <w:r>
-        <w:t xml:space="preserve">Fresh</w:t>
+        <w:t xml:space="preserve">Corey</w:t>
+      </w:r>
+      <w:r>
+        <w:t xml:space="preserve"> </w:t>
+      </w:r>
+      <w:r>
+        <w:t xml:space="preserve">Christopherson,</w:t>
+      </w:r>
+      <w:r>
+        <w:t xml:space="preserve"> </w:t>
+      </w:r>
+      <w:r>
+        <w:t xml:space="preserve">Zachary</w:t>
+      </w:r>
+      <w:r>
+        <w:t xml:space="preserve"> </w:t>
+      </w:r>
+      <w:r>
+        <w:t xml:space="preserve">Garcia,</w:t>
+      </w:r>
+      <w:r>
+        <w:t xml:space="preserve"> </w:t>
+      </w:r>
+      <w:r>
+        <w:t xml:space="preserve">Richard</w:t>
+      </w:r>
+      <w:r>
+        <w:t xml:space="preserve"> </w:t>
+      </w:r>
+      <w:r>
+        <w:t xml:space="preserve">Todd,</w:t>
+      </w:r>
+      <w:r>
+        <w:t xml:space="preserve"> </w:t>
+      </w:r>
+      <w:r>
+        <w:t xml:space="preserve">Thomas</w:t>
+      </w:r>
+      <w:r>
+        <w:t xml:space="preserve"> </w:t>
+      </w:r>
+      <w:r>
+        <w:t xml:space="preserve">Winegarden</w:t>
       </w:r>
     </w:p>
     <w:p>
@@ -229,7 +265,7 @@
         <w:t xml:space="preserve"> </w:t>
       </w:r>
       <w:r>
-        <w:t xml:space="preserve">by Birch and Martinon-Torres, a new approach is proposed. Instead of relying on dimensional comparison of different CVs, they propose using a Geomorphic Morphometric (GMM) analysis as a general measure of overall shape.</w:t>
+        <w:t xml:space="preserve">by Birch and Martinon-Torres, a new approach is proposed. Instead of relying on dimensional comparison of different CVs, they propose using a Geomorphic Morphometric (GMM) analysis as a general measure of overall shape [2].</w:t>
       </w:r>
     </w:p>
     <w:p>
@@ -237,7 +273,7 @@
         <w:pStyle w:val="BodyText"/>
       </w:pPr>
       <w:r>
-        <w:t xml:space="preserve">In this work, we are attempting to confirm that the underlying data provided is the same as that used in the original study by replicating the figure showing the pair-wise correlation of all lance dimensions across the three underlying datasets (original study Fig 8). We are also attempting to replicate the original finding that there was found to be an association between overall centroid size and shape that could not be explained through site difference via an ANOVA analysis.</w:t>
+        <w:t xml:space="preserve">In this work, we are attempting to confirm that the underlying data provided [2] is the same as that used in the original study by replicating the figure showing the pair-wise correlation of all lance dimensions across the three underlying datasets (original study Fig 8). We are also attempting to replicate the original finding that there was found to be an association between overall centroid size and shape that could not be explained through site difference via an ANOVA analysis.</w:t>
       </w:r>
     </w:p>
     <w:p>
@@ -271,7 +307,7 @@
         <w:pStyle w:val="BodyText"/>
       </w:pPr>
       <w:r>
-        <w:t xml:space="preserve">Next, we read in and shaped the data obtained from the ScieceDirect archive of the paper using the same code as the original paper, slightly modified to account for our modified approach to setting the working directory.</w:t>
+        <w:t xml:space="preserve">Next, we read in and shaped the data obtained from the ScienceDirect archive of the paper using the same code as the original paper, slightly modified to account for our modified approach to setting the working directory.</w:t>
       </w:r>
     </w:p>
     <w:p>
@@ -285,7 +321,7 @@
         <w:t xml:space="preserve">## [1] 0.5207909</w:t>
       </w:r>
       <w:r>
-        <w:br w:type="textWrapping"/>
+        <w:br/>
       </w:r>
       <w:r>
         <w:rPr>
@@ -294,7 +330,7 @@
         <w:t xml:space="preserve">## [1] 0.5179726</w:t>
       </w:r>
       <w:r>
-        <w:br w:type="textWrapping"/>
+        <w:br/>
       </w:r>
       <w:r>
         <w:rPr>
@@ -303,7 +339,7 @@
         <w:t xml:space="preserve">## [1] 0.5261531</w:t>
       </w:r>
       <w:r>
-        <w:br w:type="textWrapping"/>
+        <w:br/>
       </w:r>
       <w:r>
         <w:rPr>
@@ -312,7 +348,7 @@
         <w:t xml:space="preserve">## [1] 0.5796619</w:t>
       </w:r>
       <w:r>
-        <w:br w:type="textWrapping"/>
+        <w:br/>
       </w:r>
       <w:r>
         <w:rPr>
@@ -774,7 +810,7 @@
       <w:pPr>
         <w:pStyle w:val="Heading3"/>
       </w:pPr>
-      <w:bookmarkStart w:id="23" w:name="reproducing-figure-8-and-associated-analysis"/>
+      <w:bookmarkStart w:id="23" w:name="X0c62badc8281b1523670d540b066db966e0ea5b"/>
       <w:r>
         <w:t xml:space="preserve">Reproducing Figure 8 and associated analysis</w:t>
       </w:r>
@@ -841,7 +877,7 @@
         <w:t xml:space="preserve"> </w:t>
       </w:r>
       <w:r>
-        <w:t xml:space="preserve">which do not haave obvious analogues in the column names.</w:t>
+        <w:t xml:space="preserve">which do not have obvious analogues in the column names.</w:t>
       </w:r>
     </w:p>
     <w:p>
@@ -917,7 +953,7 @@
         <w:t xml:space="preserve">## # A tibble: 3 x 3</w:t>
       </w:r>
       <w:r>
-        <w:br w:type="textWrapping"/>
+        <w:br/>
       </w:r>
       <w:r>
         <w:rPr>
@@ -926,7 +962,7 @@
         <w:t xml:space="preserve">##   site     mean     n</w:t>
       </w:r>
       <w:r>
-        <w:br w:type="textWrapping"/>
+        <w:br/>
       </w:r>
       <w:r>
         <w:rPr>
@@ -935,7 +971,7 @@
         <w:t xml:space="preserve">##   &lt;ord&gt;   &lt;dbl&gt; &lt;int&gt;</w:t>
       </w:r>
       <w:r>
-        <w:br w:type="textWrapping"/>
+        <w:br/>
       </w:r>
       <w:r>
         <w:rPr>
@@ -944,7 +980,7 @@
         <w:t xml:space="preserve">## 1 Ejsbol   12.5    15</w:t>
       </w:r>
       <w:r>
-        <w:br w:type="textWrapping"/>
+        <w:br/>
       </w:r>
       <w:r>
         <w:rPr>
@@ -953,7 +989,7 @@
         <w:t xml:space="preserve">## 2 Nydam    12.2    42</w:t>
       </w:r>
       <w:r>
-        <w:br w:type="textWrapping"/>
+        <w:br/>
       </w:r>
       <w:r>
         <w:rPr>
@@ -962,7 +998,7 @@
         <w:t xml:space="preserve">## 3 Illerup  10.9    54</w:t>
       </w:r>
       <w:r>
-        <w:br w:type="textWrapping"/>
+        <w:br/>
       </w:r>
       <w:r>
         <w:rPr>
@@ -971,7 +1007,7 @@
         <w:t xml:space="preserve">## # A tibble: 3 x 3</w:t>
       </w:r>
       <w:r>
-        <w:br w:type="textWrapping"/>
+        <w:br/>
       </w:r>
       <w:r>
         <w:rPr>
@@ -980,7 +1016,7 @@
         <w:t xml:space="preserve">##   site     mean     n</w:t>
       </w:r>
       <w:r>
-        <w:br w:type="textWrapping"/>
+        <w:br/>
       </w:r>
       <w:r>
         <w:rPr>
@@ -989,7 +1025,7 @@
         <w:t xml:space="preserve">##   &lt;ord&gt;   &lt;dbl&gt; &lt;int&gt;</w:t>
       </w:r>
       <w:r>
-        <w:br w:type="textWrapping"/>
+        <w:br/>
       </w:r>
       <w:r>
         <w:rPr>
@@ -998,7 +1034,7 @@
         <w:t xml:space="preserve">## 1 Ejsbol   16.6    12</w:t>
       </w:r>
       <w:r>
-        <w:br w:type="textWrapping"/>
+        <w:br/>
       </w:r>
       <w:r>
         <w:rPr>
@@ -1007,7 +1043,7 @@
         <w:t xml:space="preserve">## 2 Nydam    17.0    44</w:t>
       </w:r>
       <w:r>
-        <w:br w:type="textWrapping"/>
+        <w:br/>
       </w:r>
       <w:r>
         <w:rPr>
@@ -1016,7 +1052,7 @@
         <w:t xml:space="preserve">## 3 Illerup  17.9    43</w:t>
       </w:r>
       <w:r>
-        <w:br w:type="textWrapping"/>
+        <w:br/>
       </w:r>
       <w:r>
         <w:rPr>
@@ -1025,7 +1061,7 @@
         <w:t xml:space="preserve">## # A tibble: 3 x 3</w:t>
       </w:r>
       <w:r>
-        <w:br w:type="textWrapping"/>
+        <w:br/>
       </w:r>
       <w:r>
         <w:rPr>
@@ -1034,7 +1070,7 @@
         <w:t xml:space="preserve">##   site     mean     n</w:t>
       </w:r>
       <w:r>
-        <w:br w:type="textWrapping"/>
+        <w:br/>
       </w:r>
       <w:r>
         <w:rPr>
@@ -1043,7 +1079,7 @@
         <w:t xml:space="preserve">##   &lt;ord&gt;   &lt;dbl&gt; &lt;int&gt;</w:t>
       </w:r>
       <w:r>
-        <w:br w:type="textWrapping"/>
+        <w:br/>
       </w:r>
       <w:r>
         <w:rPr>
@@ -1052,7 +1088,7 @@
         <w:t xml:space="preserve">## 1 Ejsbol   189      6</w:t>
       </w:r>
       <w:r>
-        <w:br w:type="textWrapping"/>
+        <w:br/>
       </w:r>
       <w:r>
         <w:rPr>
@@ -1061,7 +1097,7 @@
         <w:t xml:space="preserve">## 2 Nydam    178.    29</w:t>
       </w:r>
       <w:r>
-        <w:br w:type="textWrapping"/>
+        <w:br/>
       </w:r>
       <w:r>
         <w:rPr>
@@ -1202,7 +1238,7 @@
         <w:pStyle w:val="BodyText"/>
       </w:pPr>
       <w:r>
-        <w:t xml:space="preserve">The correlation values to do not match the paper. A quick test with the stats passage verifies the results of our plot and confirms that the issue is not a mis-labelling of a spearman coefficient.</w:t>
+        <w:t xml:space="preserve">The correlation values do not exactly match that of the paper. A quick test with the stats passage verifies the results of our plot and confirms that the issue is not a mis-labelling of a spearman coefficient.</w:t>
       </w:r>
     </w:p>
     <w:p>
@@ -1216,7 +1252,7 @@
         <w:t xml:space="preserve">## [1] 0.4906856</w:t>
       </w:r>
       <w:r>
-        <w:br w:type="textWrapping"/>
+        <w:br/>
       </w:r>
       <w:r>
         <w:rPr>
@@ -1225,7 +1261,7 @@
         <w:t xml:space="preserve">## [1] 0.4402349</w:t>
       </w:r>
       <w:r>
-        <w:br w:type="textWrapping"/>
+        <w:br/>
       </w:r>
       <w:r>
         <w:rPr>
@@ -1234,7 +1270,7 @@
         <w:t xml:space="preserve">## [1] 0.7187674</w:t>
       </w:r>
       <w:r>
-        <w:br w:type="textWrapping"/>
+        <w:br/>
       </w:r>
       <w:r>
         <w:rPr>
@@ -1248,7 +1284,7 @@
         <w:pStyle w:val="FirstParagraph"/>
       </w:pPr>
       <w:r>
-        <w:t xml:space="preserve">Try recreating figure on different data subsets:</w:t>
+        <w:t xml:space="preserve">Below we recreate the figure on different data subsets:</w:t>
       </w:r>
     </w:p>
     <w:p>
@@ -1429,7 +1465,7 @@
         <w:pStyle w:val="BodyText"/>
       </w:pPr>
       <w:r>
-        <w:t xml:space="preserve">None of the author-defined data subsets (or a manual calculation based on on complete cases)allows us to replicate the correaltion results.</w:t>
+        <w:t xml:space="preserve">None of the author-defined data subsets (or a manual calculation based on on complete cases) allows us to replicate the correlation results.</w:t>
       </w:r>
     </w:p>
     <w:p>
@@ -1461,7 +1497,7 @@
         </w:r>
       </w:hyperlink>
       <w:r>
-        <w:t xml:space="preserve">). This function underpinned the ANOVA tests provided in the technical code appendix. Thankfully, the specificity of the authors’ instructions allow a previous version of geomorph to be installed!</w:t>
+        <w:t xml:space="preserve">). This function underpinned the ANOVA tests provided in the technical code appendix. Thankfully, the specificity of the authors’ instructions allowed a previous version of geomorph to be installed!</w:t>
       </w:r>
     </w:p>
     <w:p>
@@ -1483,7 +1519,7 @@
         <w:t xml:space="preserve">## </w:t>
       </w:r>
       <w:r>
-        <w:br w:type="textWrapping"/>
+        <w:br/>
       </w:r>
       <w:r>
         <w:rPr>
@@ -1492,7 +1528,7 @@
         <w:t xml:space="preserve">## Homogeneity of Slopes Test</w:t>
       </w:r>
       <w:r>
-        <w:br w:type="textWrapping"/>
+        <w:br/>
       </w:r>
       <w:r>
         <w:rPr>
@@ -1501,7 +1537,7 @@
         <w:t xml:space="preserve">## </w:t>
       </w:r>
       <w:r>
-        <w:br w:type="textWrapping"/>
+        <w:br/>
       </w:r>
       <w:r>
         <w:rPr>
@@ -1510,7 +1546,7 @@
         <w:t xml:space="preserve">## Allometry Model</w:t>
       </w:r>
       <w:r>
-        <w:br w:type="textWrapping"/>
+        <w:br/>
       </w:r>
       <w:r>
         <w:rPr>
@@ -1519,7 +1555,7 @@
         <w:t xml:space="preserve">## </w:t>
       </w:r>
       <w:r>
-        <w:br w:type="textWrapping"/>
+        <w:br/>
       </w:r>
       <w:r>
         <w:rPr>
@@ -1528,7 +1564,7 @@
         <w:t xml:space="preserve">## Call:</w:t>
       </w:r>
       <w:r>
-        <w:br w:type="textWrapping"/>
+        <w:br/>
       </w:r>
       <w:r>
         <w:rPr>
@@ -1537,7 +1573,7 @@
         <w:t xml:space="preserve">## procD.allometry(f1 = shape ~ size, f2 = ~site, print.progress = FALSE,  </w:t>
       </w:r>
       <w:r>
-        <w:br w:type="textWrapping"/>
+        <w:br/>
       </w:r>
       <w:r>
         <w:rPr>
@@ -1546,7 +1582,7 @@
         <w:t xml:space="preserve">##     data = lances_geomorph, method = "PredLine") </w:t>
       </w:r>
       <w:r>
-        <w:br w:type="textWrapping"/>
+        <w:br/>
       </w:r>
       <w:r>
         <w:rPr>
@@ -1555,7 +1591,7 @@
         <w:t xml:space="preserve">## </w:t>
       </w:r>
       <w:r>
-        <w:br w:type="textWrapping"/>
+        <w:br/>
       </w:r>
       <w:r>
         <w:rPr>
@@ -1564,7 +1600,7 @@
         <w:t xml:space="preserve">## </w:t>
       </w:r>
       <w:r>
-        <w:br w:type="textWrapping"/>
+        <w:br/>
       </w:r>
       <w:r>
         <w:rPr>
@@ -1573,7 +1609,7 @@
         <w:t xml:space="preserve">## </w:t>
       </w:r>
       <w:r>
-        <w:br w:type="textWrapping"/>
+        <w:br/>
       </w:r>
       <w:r>
         <w:rPr>
@@ -1582,7 +1618,7 @@
         <w:t xml:space="preserve">## Homogeneity of Slopes Test</w:t>
       </w:r>
       <w:r>
-        <w:br w:type="textWrapping"/>
+        <w:br/>
       </w:r>
       <w:r>
         <w:rPr>
@@ -1591,7 +1627,7 @@
         <w:t xml:space="preserve">##                   Df     RSS       SS      Rsq      F       Z Pr(&gt;F)</w:t>
       </w:r>
       <w:r>
-        <w:br w:type="textWrapping"/>
+        <w:br/>
       </w:r>
       <w:r>
         <w:rPr>
@@ -1600,7 +1636,7 @@
         <w:t xml:space="preserve">## Common Allometry  74 0.76683                                        </w:t>
       </w:r>
       <w:r>
-        <w:br w:type="textWrapping"/>
+        <w:br/>
       </w:r>
       <w:r>
         <w:rPr>
@@ -1609,7 +1645,7 @@
         <w:t xml:space="preserve">## Group Allometries 72 0.74137 0.025466 0.030754 1.2366 0.73767  0.234</w:t>
       </w:r>
       <w:r>
-        <w:br w:type="textWrapping"/>
+        <w:br/>
       </w:r>
       <w:r>
         <w:rPr>
@@ -1618,7 +1654,7 @@
         <w:t xml:space="preserve">## </w:t>
       </w:r>
       <w:r>
-        <w:br w:type="textWrapping"/>
+        <w:br/>
       </w:r>
       <w:r>
         <w:rPr>
@@ -1627,7 +1663,7 @@
         <w:t xml:space="preserve">## The null hypothesis of parallel slopes is supported</w:t>
       </w:r>
       <w:r>
-        <w:br w:type="textWrapping"/>
+        <w:br/>
       </w:r>
       <w:r>
         <w:rPr>
@@ -1636,7 +1672,7 @@
         <w:t xml:space="preserve">##   based on a significance criterion of alpha = 0.05 </w:t>
       </w:r>
       <w:r>
-        <w:br w:type="textWrapping"/>
+        <w:br/>
       </w:r>
       <w:r>
         <w:rPr>
@@ -1645,7 +1681,7 @@
         <w:t xml:space="preserve">## </w:t>
       </w:r>
       <w:r>
-        <w:br w:type="textWrapping"/>
+        <w:br/>
       </w:r>
       <w:r>
         <w:rPr>
@@ -1654,7 +1690,7 @@
         <w:t xml:space="preserve">## Based on the results of this test, the following ANOVA table is most appropriate</w:t>
       </w:r>
       <w:r>
-        <w:br w:type="textWrapping"/>
+        <w:br/>
       </w:r>
       <w:r>
         <w:rPr>
@@ -1663,7 +1699,7 @@
         <w:t xml:space="preserve">## </w:t>
       </w:r>
       <w:r>
-        <w:br w:type="textWrapping"/>
+        <w:br/>
       </w:r>
       <w:r>
         <w:rPr>
@@ -1672,7 +1708,7 @@
         <w:t xml:space="preserve">## Type I (Sequential) Sums of Squares and Cross-products</w:t>
       </w:r>
       <w:r>
-        <w:br w:type="textWrapping"/>
+        <w:br/>
       </w:r>
       <w:r>
         <w:rPr>
@@ -1681,7 +1717,7 @@
         <w:t xml:space="preserve">## Randomized Residual Permutation Procedure Used</w:t>
       </w:r>
       <w:r>
-        <w:br w:type="textWrapping"/>
+        <w:br/>
       </w:r>
       <w:r>
         <w:rPr>
@@ -1690,7 +1726,7 @@
         <w:t xml:space="preserve">## 1000 Permutations</w:t>
       </w:r>
       <w:r>
-        <w:br w:type="textWrapping"/>
+        <w:br/>
       </w:r>
       <w:r>
         <w:rPr>
@@ -1699,7 +1735,7 @@
         <w:t xml:space="preserve">## ANOVA effect sizes and P-values based on empirical F distributions</w:t>
       </w:r>
       <w:r>
-        <w:br w:type="textWrapping"/>
+        <w:br/>
       </w:r>
       <w:r>
         <w:rPr>
@@ -1708,7 +1744,7 @@
         <w:t xml:space="preserve">## </w:t>
       </w:r>
       <w:r>
-        <w:br w:type="textWrapping"/>
+        <w:br/>
       </w:r>
       <w:r>
         <w:rPr>
@@ -1717,7 +1753,7 @@
         <w:t xml:space="preserve">## </w:t>
       </w:r>
       <w:r>
-        <w:br w:type="textWrapping"/>
+        <w:br/>
       </w:r>
       <w:r>
         <w:rPr>
@@ -1726,7 +1762,7 @@
         <w:t xml:space="preserve">##           Df      SS       MS     Rsq      F        Z Pr(&gt;F)  </w:t>
       </w:r>
       <w:r>
-        <w:br w:type="textWrapping"/>
+        <w:br/>
       </w:r>
       <w:r>
         <w:rPr>
@@ -1735,7 +1771,7 @@
         <w:t xml:space="preserve">## log(size)  1 0.05502 0.055024 0.06645 5.3098  1.87975  0.012 *</w:t>
       </w:r>
       <w:r>
-        <w:br w:type="textWrapping"/>
+        <w:br/>
       </w:r>
       <w:r>
         <w:rPr>
@@ -1744,7 +1780,7 @@
         <w:t xml:space="preserve">## site       2 0.00619 0.003096 0.00748 0.2987 -0.83913  0.812  </w:t>
       </w:r>
       <w:r>
-        <w:br w:type="textWrapping"/>
+        <w:br/>
       </w:r>
       <w:r>
         <w:rPr>
@@ -1753,7 +1789,7 @@
         <w:t xml:space="preserve">## Residuals 74 0.76683 0.010363 0.92607                         </w:t>
       </w:r>
       <w:r>
-        <w:br w:type="textWrapping"/>
+        <w:br/>
       </w:r>
       <w:r>
         <w:rPr>
@@ -1762,7 +1798,7 @@
         <w:t xml:space="preserve">## Total     77 0.82805                                          </w:t>
       </w:r>
       <w:r>
-        <w:br w:type="textWrapping"/>
+        <w:br/>
       </w:r>
       <w:r>
         <w:rPr>
@@ -1771,7 +1807,7 @@
         <w:t xml:space="preserve">## ---</w:t>
       </w:r>
       <w:r>
-        <w:br w:type="textWrapping"/>
+        <w:br/>
       </w:r>
       <w:r>
         <w:rPr>
@@ -1793,7 +1829,7 @@
         <w:pStyle w:val="BodyText"/>
       </w:pPr>
       <w:r>
-        <w:t xml:space="preserve">We can explore the effect of other parameters in the allometry ANOVA, to test whether the core conclusion holds. In the example below, we do not log-transform the size variable and we set a signficance threshold (alpha) of 0.1, rather than the default 0.05.</w:t>
+        <w:t xml:space="preserve">We can explore the effect of other parameters in the allometry ANOVA, to test whether the core conclusion holds. In the example below, we do not log-transform the size variable and we set a significance threshold (alpha) of 0.1, rather than the default 0.05.</w:t>
       </w:r>
     </w:p>
     <w:p>
@@ -1807,7 +1843,7 @@
         <w:t xml:space="preserve">## </w:t>
       </w:r>
       <w:r>
-        <w:br w:type="textWrapping"/>
+        <w:br/>
       </w:r>
       <w:r>
         <w:rPr>
@@ -1816,7 +1852,7 @@
         <w:t xml:space="preserve">## Homogeneity of Slopes Test</w:t>
       </w:r>
       <w:r>
-        <w:br w:type="textWrapping"/>
+        <w:br/>
       </w:r>
       <w:r>
         <w:rPr>
@@ -1825,7 +1861,7 @@
         <w:t xml:space="preserve">## </w:t>
       </w:r>
       <w:r>
-        <w:br w:type="textWrapping"/>
+        <w:br/>
       </w:r>
       <w:r>
         <w:rPr>
@@ -1834,7 +1870,7 @@
         <w:t xml:space="preserve">## Allometry Model</w:t>
       </w:r>
       <w:r>
-        <w:br w:type="textWrapping"/>
+        <w:br/>
       </w:r>
       <w:r>
         <w:rPr>
@@ -1843,7 +1879,7 @@
         <w:t xml:space="preserve">## </w:t>
       </w:r>
       <w:r>
-        <w:br w:type="textWrapping"/>
+        <w:br/>
       </w:r>
       <w:r>
         <w:rPr>
@@ -1852,7 +1888,7 @@
         <w:t xml:space="preserve">## Call:</w:t>
       </w:r>
       <w:r>
-        <w:br w:type="textWrapping"/>
+        <w:br/>
       </w:r>
       <w:r>
         <w:rPr>
@@ -1861,7 +1897,7 @@
         <w:t xml:space="preserve">## procD.allometry(f1 = shape ~ size, f2 = ~site, logsz = FALSE,  </w:t>
       </w:r>
       <w:r>
-        <w:br w:type="textWrapping"/>
+        <w:br/>
       </w:r>
       <w:r>
         <w:rPr>
@@ -1870,7 +1906,7 @@
         <w:t xml:space="preserve">##     seed = 42, alpha = 0.1, print.progress = FALSE, data = lances_geomorph,  </w:t>
       </w:r>
       <w:r>
-        <w:br w:type="textWrapping"/>
+        <w:br/>
       </w:r>
       <w:r>
         <w:rPr>
@@ -1879,7 +1915,7 @@
         <w:t xml:space="preserve">##     method = "PredLine") </w:t>
       </w:r>
       <w:r>
-        <w:br w:type="textWrapping"/>
+        <w:br/>
       </w:r>
       <w:r>
         <w:rPr>
@@ -1888,7 +1924,7 @@
         <w:t xml:space="preserve">## </w:t>
       </w:r>
       <w:r>
-        <w:br w:type="textWrapping"/>
+        <w:br/>
       </w:r>
       <w:r>
         <w:rPr>
@@ -1897,7 +1933,7 @@
         <w:t xml:space="preserve">## </w:t>
       </w:r>
       <w:r>
-        <w:br w:type="textWrapping"/>
+        <w:br/>
       </w:r>
       <w:r>
         <w:rPr>
@@ -1906,7 +1942,7 @@
         <w:t xml:space="preserve">## </w:t>
       </w:r>
       <w:r>
-        <w:br w:type="textWrapping"/>
+        <w:br/>
       </w:r>
       <w:r>
         <w:rPr>
@@ -1915,7 +1951,7 @@
         <w:t xml:space="preserve">## Homogeneity of Slopes Test</w:t>
       </w:r>
       <w:r>
-        <w:br w:type="textWrapping"/>
+        <w:br/>
       </w:r>
       <w:r>
         <w:rPr>
@@ -1924,7 +1960,7 @@
         <w:t xml:space="preserve">##                   Df     RSS       SS      Rsq      F       Z Pr(&gt;F)</w:t>
       </w:r>
       <w:r>
-        <w:br w:type="textWrapping"/>
+        <w:br/>
       </w:r>
       <w:r>
         <w:rPr>
@@ -1933,7 +1969,7 @@
         <w:t xml:space="preserve">## Common Allometry  74 0.77288                                        </w:t>
       </w:r>
       <w:r>
-        <w:br w:type="textWrapping"/>
+        <w:br/>
       </w:r>
       <w:r>
         <w:rPr>
@@ -1942,7 +1978,7 @@
         <w:t xml:space="preserve">## Group Allometries 72 0.74360 0.029283 0.035364 1.4177 0.85666  0.205</w:t>
       </w:r>
       <w:r>
-        <w:br w:type="textWrapping"/>
+        <w:br/>
       </w:r>
       <w:r>
         <w:rPr>
@@ -1951,7 +1987,7 @@
         <w:t xml:space="preserve">## </w:t>
       </w:r>
       <w:r>
-        <w:br w:type="textWrapping"/>
+        <w:br/>
       </w:r>
       <w:r>
         <w:rPr>
@@ -1960,7 +1996,7 @@
         <w:t xml:space="preserve">## The null hypothesis of parallel slopes is supported</w:t>
       </w:r>
       <w:r>
-        <w:br w:type="textWrapping"/>
+        <w:br/>
       </w:r>
       <w:r>
         <w:rPr>
@@ -1969,7 +2005,7 @@
         <w:t xml:space="preserve">##   based on a significance criterion of alpha = 0.1 </w:t>
       </w:r>
       <w:r>
-        <w:br w:type="textWrapping"/>
+        <w:br/>
       </w:r>
       <w:r>
         <w:rPr>
@@ -1978,7 +2014,7 @@
         <w:t xml:space="preserve">## </w:t>
       </w:r>
       <w:r>
-        <w:br w:type="textWrapping"/>
+        <w:br/>
       </w:r>
       <w:r>
         <w:rPr>
@@ -1987,7 +2023,7 @@
         <w:t xml:space="preserve">## Based on the results of this test, the following ANOVA table is most appropriate</w:t>
       </w:r>
       <w:r>
-        <w:br w:type="textWrapping"/>
+        <w:br/>
       </w:r>
       <w:r>
         <w:rPr>
@@ -1996,7 +2032,7 @@
         <w:t xml:space="preserve">## </w:t>
       </w:r>
       <w:r>
-        <w:br w:type="textWrapping"/>
+        <w:br/>
       </w:r>
       <w:r>
         <w:rPr>
@@ -2005,7 +2041,7 @@
         <w:t xml:space="preserve">## Type I (Sequential) Sums of Squares and Cross-products</w:t>
       </w:r>
       <w:r>
-        <w:br w:type="textWrapping"/>
+        <w:br/>
       </w:r>
       <w:r>
         <w:rPr>
@@ -2014,7 +2050,7 @@
         <w:t xml:space="preserve">## Randomized Residual Permutation Procedure Used</w:t>
       </w:r>
       <w:r>
-        <w:br w:type="textWrapping"/>
+        <w:br/>
       </w:r>
       <w:r>
         <w:rPr>
@@ -2023,7 +2059,7 @@
         <w:t xml:space="preserve">## 1000 Permutations</w:t>
       </w:r>
       <w:r>
-        <w:br w:type="textWrapping"/>
+        <w:br/>
       </w:r>
       <w:r>
         <w:rPr>
@@ -2032,7 +2068,7 @@
         <w:t xml:space="preserve">## ANOVA effect sizes and P-values based on empirical F distributions</w:t>
       </w:r>
       <w:r>
-        <w:br w:type="textWrapping"/>
+        <w:br/>
       </w:r>
       <w:r>
         <w:rPr>
@@ -2041,7 +2077,7 @@
         <w:t xml:space="preserve">## </w:t>
       </w:r>
       <w:r>
-        <w:br w:type="textWrapping"/>
+        <w:br/>
       </w:r>
       <w:r>
         <w:rPr>
@@ -2050,7 +2086,7 @@
         <w:t xml:space="preserve">## </w:t>
       </w:r>
       <w:r>
-        <w:br w:type="textWrapping"/>
+        <w:br/>
       </w:r>
       <w:r>
         <w:rPr>
@@ -2059,7 +2095,7 @@
         <w:t xml:space="preserve">##           Df      SS       MS     Rsq      F        Z Pr(&gt;F)  </w:t>
       </w:r>
       <w:r>
-        <w:br w:type="textWrapping"/>
+        <w:br/>
       </w:r>
       <w:r>
         <w:rPr>
@@ -2068,7 +2104,7 @@
         <w:t xml:space="preserve">## size       1 0.04777 0.047775 0.05770 4.5742  1.72764  0.026 *</w:t>
       </w:r>
       <w:r>
-        <w:br w:type="textWrapping"/>
+        <w:br/>
       </w:r>
       <w:r>
         <w:rPr>
@@ -2077,7 +2113,7 @@
         <w:t xml:space="preserve">## site       2 0.00739 0.003695 0.00892 0.3538 -0.70587  0.768  </w:t>
       </w:r>
       <w:r>
-        <w:br w:type="textWrapping"/>
+        <w:br/>
       </w:r>
       <w:r>
         <w:rPr>
@@ -2086,7 +2122,7 @@
         <w:t xml:space="preserve">## Residuals 74 0.77288 0.010444 0.93338                         </w:t>
       </w:r>
       <w:r>
-        <w:br w:type="textWrapping"/>
+        <w:br/>
       </w:r>
       <w:r>
         <w:rPr>
@@ -2095,7 +2131,7 @@
         <w:t xml:space="preserve">## Total     77 0.82805                                          </w:t>
       </w:r>
       <w:r>
-        <w:br w:type="textWrapping"/>
+        <w:br/>
       </w:r>
       <w:r>
         <w:rPr>
@@ -2104,7 +2140,7 @@
         <w:t xml:space="preserve">## ---</w:t>
       </w:r>
       <w:r>
-        <w:br w:type="textWrapping"/>
+        <w:br/>
       </w:r>
       <w:r>
         <w:rPr>
@@ -2118,13 +2154,7 @@
         <w:pStyle w:val="FirstParagraph"/>
       </w:pPr>
       <w:r>
-        <w:t xml:space="preserve">The core result holds! We can push these boundaries futher; removing residual randomnizatio and using Cohen’s f-squared values as the random distribution to</w:t>
-      </w:r>
-      <w:r>
-        <w:t xml:space="preserve"> </w:t>
-      </w:r>
-      <w:r>
-        <w:t xml:space="preserve">estimate effect size.</w:t>
+        <w:t xml:space="preserve">The core result holds! We can push these boundaries further; removing residual randomization and using Cohen’s f-squared values as the random distribution to estimate effect size.</w:t>
       </w:r>
     </w:p>
     <w:p>
@@ -2138,7 +2168,7 @@
         <w:t xml:space="preserve">## </w:t>
       </w:r>
       <w:r>
-        <w:br w:type="textWrapping"/>
+        <w:br/>
       </w:r>
       <w:r>
         <w:rPr>
@@ -2147,7 +2177,7 @@
         <w:t xml:space="preserve">## Homogeneity of Slopes Test</w:t>
       </w:r>
       <w:r>
-        <w:br w:type="textWrapping"/>
+        <w:br/>
       </w:r>
       <w:r>
         <w:rPr>
@@ -2156,7 +2186,7 @@
         <w:t xml:space="preserve">## </w:t>
       </w:r>
       <w:r>
-        <w:br w:type="textWrapping"/>
+        <w:br/>
       </w:r>
       <w:r>
         <w:rPr>
@@ -2165,7 +2195,7 @@
         <w:t xml:space="preserve">## Allometry Model</w:t>
       </w:r>
       <w:r>
-        <w:br w:type="textWrapping"/>
+        <w:br/>
       </w:r>
       <w:r>
         <w:rPr>
@@ -2174,7 +2204,7 @@
         <w:t xml:space="preserve">## </w:t>
       </w:r>
       <w:r>
-        <w:br w:type="textWrapping"/>
+        <w:br/>
       </w:r>
       <w:r>
         <w:rPr>
@@ -2183,7 +2213,7 @@
         <w:t xml:space="preserve">## Call:</w:t>
       </w:r>
       <w:r>
-        <w:br w:type="textWrapping"/>
+        <w:br/>
       </w:r>
       <w:r>
         <w:rPr>
@@ -2192,7 +2222,7 @@
         <w:t xml:space="preserve">## procD.allometry(f1 = shape ~ size, f2 = ~site, logsz = FALSE,  </w:t>
       </w:r>
       <w:r>
-        <w:br w:type="textWrapping"/>
+        <w:br/>
       </w:r>
       <w:r>
         <w:rPr>
@@ -2201,7 +2231,7 @@
         <w:t xml:space="preserve">##     seed = 42, alpha = 0.1, RRPP = FALSE, effect.type = "cohen",  </w:t>
       </w:r>
       <w:r>
-        <w:br w:type="textWrapping"/>
+        <w:br/>
       </w:r>
       <w:r>
         <w:rPr>
@@ -2210,7 +2240,7 @@
         <w:t xml:space="preserve">##     print.progress = FALSE, data = lances_geomorph, method = "PredLine") </w:t>
       </w:r>
       <w:r>
-        <w:br w:type="textWrapping"/>
+        <w:br/>
       </w:r>
       <w:r>
         <w:rPr>
@@ -2219,7 +2249,7 @@
         <w:t xml:space="preserve">## </w:t>
       </w:r>
       <w:r>
-        <w:br w:type="textWrapping"/>
+        <w:br/>
       </w:r>
       <w:r>
         <w:rPr>
@@ -2228,7 +2258,7 @@
         <w:t xml:space="preserve">## </w:t>
       </w:r>
       <w:r>
-        <w:br w:type="textWrapping"/>
+        <w:br/>
       </w:r>
       <w:r>
         <w:rPr>
@@ -2237,7 +2267,7 @@
         <w:t xml:space="preserve">## </w:t>
       </w:r>
       <w:r>
-        <w:br w:type="textWrapping"/>
+        <w:br/>
       </w:r>
       <w:r>
         <w:rPr>
@@ -2246,7 +2276,7 @@
         <w:t xml:space="preserve">## Homogeneity of Slopes Test</w:t>
       </w:r>
       <w:r>
-        <w:br w:type="textWrapping"/>
+        <w:br/>
       </w:r>
       <w:r>
         <w:rPr>
@@ -2255,7 +2285,7 @@
         <w:t xml:space="preserve">##                   Df     RSS       SS      Rsq      F       Z Pr(&gt;F)</w:t>
       </w:r>
       <w:r>
-        <w:br w:type="textWrapping"/>
+        <w:br/>
       </w:r>
       <w:r>
         <w:rPr>
@@ -2264,7 +2294,7 @@
         <w:t xml:space="preserve">## Common Allometry  74 0.77288                                        </w:t>
       </w:r>
       <w:r>
-        <w:br w:type="textWrapping"/>
+        <w:br/>
       </w:r>
       <w:r>
         <w:rPr>
@@ -2273,7 +2303,7 @@
         <w:t xml:space="preserve">## Group Allometries 72 0.74360 0.029283 0.035364 1.4177 0.85666  0.205</w:t>
       </w:r>
       <w:r>
-        <w:br w:type="textWrapping"/>
+        <w:br/>
       </w:r>
       <w:r>
         <w:rPr>
@@ -2282,7 +2312,7 @@
         <w:t xml:space="preserve">## </w:t>
       </w:r>
       <w:r>
-        <w:br w:type="textWrapping"/>
+        <w:br/>
       </w:r>
       <w:r>
         <w:rPr>
@@ -2291,7 +2321,7 @@
         <w:t xml:space="preserve">## The null hypothesis of parallel slopes is supported</w:t>
       </w:r>
       <w:r>
-        <w:br w:type="textWrapping"/>
+        <w:br/>
       </w:r>
       <w:r>
         <w:rPr>
@@ -2300,7 +2330,7 @@
         <w:t xml:space="preserve">##   based on a significance criterion of alpha = 0.1 </w:t>
       </w:r>
       <w:r>
-        <w:br w:type="textWrapping"/>
+        <w:br/>
       </w:r>
       <w:r>
         <w:rPr>
@@ -2309,7 +2339,7 @@
         <w:t xml:space="preserve">## </w:t>
       </w:r>
       <w:r>
-        <w:br w:type="textWrapping"/>
+        <w:br/>
       </w:r>
       <w:r>
         <w:rPr>
@@ -2318,7 +2348,7 @@
         <w:t xml:space="preserve">## Based on the results of this test, the following ANOVA table is most appropriate</w:t>
       </w:r>
       <w:r>
-        <w:br w:type="textWrapping"/>
+        <w:br/>
       </w:r>
       <w:r>
         <w:rPr>
@@ -2327,7 +2357,7 @@
         <w:t xml:space="preserve">## </w:t>
       </w:r>
       <w:r>
-        <w:br w:type="textWrapping"/>
+        <w:br/>
       </w:r>
       <w:r>
         <w:rPr>
@@ -2336,7 +2366,7 @@
         <w:t xml:space="preserve">## Type I (Sequential) Sums of Squares and Cross-products</w:t>
       </w:r>
       <w:r>
-        <w:br w:type="textWrapping"/>
+        <w:br/>
       </w:r>
       <w:r>
         <w:rPr>
@@ -2345,7 +2375,7 @@
         <w:t xml:space="preserve">## Randomization of Raw Values used</w:t>
       </w:r>
       <w:r>
-        <w:br w:type="textWrapping"/>
+        <w:br/>
       </w:r>
       <w:r>
         <w:rPr>
@@ -2354,7 +2384,7 @@
         <w:t xml:space="preserve">## 1000 Permutations</w:t>
       </w:r>
       <w:r>
-        <w:br w:type="textWrapping"/>
+        <w:br/>
       </w:r>
       <w:r>
         <w:rPr>
@@ -2363,7 +2393,7 @@
         <w:t xml:space="preserve">## ANOVA effect sizes and P-values based on empirical Cohen f-squared distributions</w:t>
       </w:r>
       <w:r>
-        <w:br w:type="textWrapping"/>
+        <w:br/>
       </w:r>
       <w:r>
         <w:rPr>
@@ -2372,7 +2402,7 @@
         <w:t xml:space="preserve">## </w:t>
       </w:r>
       <w:r>
-        <w:br w:type="textWrapping"/>
+        <w:br/>
       </w:r>
       <w:r>
         <w:rPr>
@@ -2381,7 +2411,7 @@
         <w:t xml:space="preserve">## </w:t>
       </w:r>
       <w:r>
-        <w:br w:type="textWrapping"/>
+        <w:br/>
       </w:r>
       <w:r>
         <w:rPr>
@@ -2390,7 +2420,7 @@
         <w:t xml:space="preserve">##           Df      SS       MS     Rsq      F        Z Pr(&gt;Cohen f-sq)  </w:t>
       </w:r>
       <w:r>
-        <w:br w:type="textWrapping"/>
+        <w:br/>
       </w:r>
       <w:r>
         <w:rPr>
@@ -2399,7 +2429,7 @@
         <w:t xml:space="preserve">## size       1 0.04777 0.047775 0.05770 4.5742  1.74380           0.026 *</w:t>
       </w:r>
       <w:r>
-        <w:br w:type="textWrapping"/>
+        <w:br/>
       </w:r>
       <w:r>
         <w:rPr>
@@ -2408,7 +2438,7 @@
         <w:t xml:space="preserve">## site       2 0.00739 0.003695 0.00892 0.3538 -0.83073           0.802  </w:t>
       </w:r>
       <w:r>
-        <w:br w:type="textWrapping"/>
+        <w:br/>
       </w:r>
       <w:r>
         <w:rPr>
@@ -2417,7 +2447,7 @@
         <w:t xml:space="preserve">## Residuals 74 0.77288 0.010444 0.93338                                  </w:t>
       </w:r>
       <w:r>
-        <w:br w:type="textWrapping"/>
+        <w:br/>
       </w:r>
       <w:r>
         <w:rPr>
@@ -2426,7 +2456,7 @@
         <w:t xml:space="preserve">## Total     77 0.82805                                                   </w:t>
       </w:r>
       <w:r>
-        <w:br w:type="textWrapping"/>
+        <w:br/>
       </w:r>
       <w:r>
         <w:rPr>
@@ -2435,7 +2465,7 @@
         <w:t xml:space="preserve">## ---</w:t>
       </w:r>
       <w:r>
-        <w:br w:type="textWrapping"/>
+        <w:br/>
       </w:r>
       <w:r>
         <w:rPr>
@@ -2518,7 +2548,7 @@
         <w:t xml:space="preserve"> </w:t>
       </w:r>
       <w:r>
-        <w:t xml:space="preserve">by Birch and Martinon-Torres was an overall success despite some missing documentation and inconsistencies between the paper and provided code.</w:t>
+        <w:t xml:space="preserve">by Birch and Martinon-Torres [2] was an overall success despite some missing documentation and inconsistencies between the paper and provided code.</w:t>
       </w:r>
     </w:p>
     <w:p>
@@ -2649,109 +2679,6 @@
 <file path=word/numbering.xml><?xml version="1.0" encoding="utf-8"?>
 <w:numbering xmlns:w="http://schemas.openxmlformats.org/wordprocessingml/2006/main">
   <w:abstractNum w:abstractNumId="990">
-    <w:nsid w:val="170cd2de"/>
-    <w:multiLevelType w:val="multilevel"/>
-    <w:lvl w:ilvl="0">
-      <w:numFmt w:val="bullet"/>
-      <w:lvlText w:val=" "/>
-      <w:lvlJc w:val="left"/>
-      <w:pPr>
-        <w:tabs>
-          <w:tab w:val="num" w:pos="0"/>
-        </w:tabs>
-        <w:ind w:left="480" w:hanging="480"/>
-      </w:pPr>
-    </w:lvl>
-    <w:lvl w:ilvl="1">
-      <w:numFmt w:val="bullet"/>
-      <w:lvlText w:val=" "/>
-      <w:lvlJc w:val="left"/>
-      <w:pPr>
-        <w:tabs>
-          <w:tab w:val="num" w:pos="720"/>
-        </w:tabs>
-        <w:ind w:left="1200" w:hanging="480"/>
-      </w:pPr>
-    </w:lvl>
-    <w:lvl w:ilvl="2">
-      <w:numFmt w:val="bullet"/>
-      <w:lvlText w:val=" "/>
-      <w:lvlJc w:val="left"/>
-      <w:pPr>
-        <w:tabs>
-          <w:tab w:val="num" w:pos="1440"/>
-        </w:tabs>
-        <w:ind w:left="1920" w:hanging="480"/>
-      </w:pPr>
-    </w:lvl>
-    <w:lvl w:ilvl="3">
-      <w:numFmt w:val="bullet"/>
-      <w:lvlText w:val=" "/>
-      <w:lvlJc w:val="left"/>
-      <w:pPr>
-        <w:tabs>
-          <w:tab w:val="num" w:pos="2160"/>
-        </w:tabs>
-        <w:ind w:left="2640" w:hanging="480"/>
-      </w:pPr>
-    </w:lvl>
-    <w:lvl w:ilvl="4">
-      <w:numFmt w:val="bullet"/>
-      <w:lvlText w:val=" "/>
-      <w:lvlJc w:val="left"/>
-      <w:pPr>
-        <w:tabs>
-          <w:tab w:val="num" w:pos="2880"/>
-        </w:tabs>
-        <w:ind w:left="3360" w:hanging="480"/>
-      </w:pPr>
-    </w:lvl>
-    <w:lvl w:ilvl="5">
-      <w:numFmt w:val="bullet"/>
-      <w:lvlText w:val=" "/>
-      <w:lvlJc w:val="left"/>
-      <w:pPr>
-        <w:tabs>
-          <w:tab w:val="num" w:pos="3600"/>
-        </w:tabs>
-        <w:ind w:left="4080" w:hanging="480"/>
-      </w:pPr>
-    </w:lvl>
-    <w:lvl w:ilvl="6">
-      <w:numFmt w:val="bullet"/>
-      <w:lvlText w:val=" "/>
-      <w:lvlJc w:val="left"/>
-      <w:pPr>
-        <w:tabs>
-          <w:tab w:val="num" w:pos="4320"/>
-        </w:tabs>
-        <w:ind w:left="4800" w:hanging="480"/>
-      </w:pPr>
-    </w:lvl>
-    <w:lvl w:ilvl="7">
-      <w:numFmt w:val="bullet"/>
-      <w:lvlText w:val=" "/>
-      <w:lvlJc w:val="left"/>
-      <w:pPr>
-        <w:tabs>
-          <w:tab w:val="num" w:pos="5040"/>
-        </w:tabs>
-        <w:ind w:left="5520" w:hanging="480"/>
-      </w:pPr>
-    </w:lvl>
-    <w:lvl w:ilvl="8">
-      <w:numFmt w:val="bullet"/>
-      <w:lvlText w:val=" "/>
-      <w:lvlJc w:val="left"/>
-      <w:pPr>
-        <w:tabs>
-          <w:tab w:val="num" w:pos="5760"/>
-        </w:tabs>
-        <w:ind w:left="6240" w:hanging="480"/>
-      </w:pPr>
-    </w:lvl>
-  </w:abstractNum>
-  <w:abstractNum w:abstractNumId="990">
     <w:nsid w:val="2c1ae401"/>
     <w:multiLevelType w:val="multilevel"/>
     <w:lvl w:ilvl="0">
@@ -2966,9 +2893,6 @@
       </w:pPr>
     </w:lvl>
   </w:abstractNum>
-  <w:num w:numId="1000">
-    <w:abstractNumId w:val="990"/>
-  </w:num>
   <w:num w:numId="1000">
     <w:abstractNumId w:val="990"/>
   </w:num>

</xml_diff>